<commit_message>
updating the study based on suggestions from sponsor
</commit_message>
<xml_diff>
--- a/Sprint_1_folders/Feasibility_Study.docx
+++ b/Sprint_1_folders/Feasibility_Study.docx
@@ -24,7 +24,18 @@
     </w:p>
     <w:p>
       <w:r>
-        <w:t>.  </w:t>
+        <w:t xml:space="preserve">Update: Based on our meeting with our sponsor, we have decided to move from a web based application, to a mobile application. This does not affect the estimation given above as the technology stack we will be using will still remain open sourced. The budget will also remain relatively low as there are cheap </w:t>
+      </w:r>
+      <w:proofErr w:type="spellStart"/>
+      <w:r>
+        <w:t>bluetooth</w:t>
+      </w:r>
+      <w:proofErr w:type="spellEnd"/>
+      <w:r>
+        <w:t xml:space="preserve"> beacons available that we can utilize. </w:t>
+      </w:r>
+      <w:r>
+        <w:t>  </w:t>
       </w:r>
     </w:p>
     <w:p/>

</xml_diff>